<commit_message>
doc: update daily standup meeting 18 notes
</commit_message>
<xml_diff>
--- a/Documents/Meeting Minutes/daily_standup_meeting_18.docx
+++ b/Documents/Meeting Minutes/daily_standup_meeting_18.docx
@@ -11,10 +11,10 @@
       <w:tblPr>
         <w:tblW w:w="0" w:type="dxa"/>
         <w:tblBorders>
-          <w:top w:val="outset" w:color="auto" w:sz="6" w:space="0"/>
-          <w:left w:val="outset" w:color="auto" w:sz="6" w:space="0"/>
-          <w:bottom w:val="outset" w:color="auto" w:sz="6" w:space="0"/>
-          <w:right w:val="outset" w:color="auto" w:sz="6" w:space="0"/>
+          <w:top w:val="outset" w:sz="6" w:space="0" w:color="auto"/>
+          <w:left w:val="outset" w:sz="6" w:space="0" w:color="auto"/>
+          <w:bottom w:val="outset" w:sz="6" w:space="0" w:color="auto"/>
+          <w:right w:val="outset" w:sz="6" w:space="0" w:color="auto"/>
         </w:tblBorders>
         <w:tblCellMar>
           <w:left w:w="0" w:type="dxa"/>
@@ -34,10 +34,10 @@
           <w:tcPr>
             <w:tcW w:w="4500" w:type="dxa"/>
             <w:tcBorders>
-              <w:top w:val="single" w:color="auto" w:sz="6" w:space="0"/>
-              <w:left w:val="single" w:color="auto" w:sz="6" w:space="0"/>
-              <w:bottom w:val="single" w:color="auto" w:sz="6" w:space="0"/>
-              <w:right w:val="single" w:color="auto" w:sz="6" w:space="0"/>
+              <w:top w:val="single" w:sz="6" w:space="0" w:color="auto"/>
+              <w:left w:val="single" w:sz="6" w:space="0" w:color="auto"/>
+              <w:bottom w:val="single" w:sz="6" w:space="0" w:color="auto"/>
+              <w:right w:val="single" w:sz="6" w:space="0" w:color="auto"/>
             </w:tcBorders>
             <w:shd w:val="clear" w:color="auto" w:fill="auto"/>
             <w:hideMark/>
@@ -60,10 +60,10 @@
           <w:tcPr>
             <w:tcW w:w="4500" w:type="dxa"/>
             <w:tcBorders>
-              <w:top w:val="single" w:color="auto" w:sz="6" w:space="0"/>
-              <w:left w:val="single" w:color="auto" w:sz="6" w:space="0"/>
-              <w:bottom w:val="single" w:color="auto" w:sz="6" w:space="0"/>
-              <w:right w:val="single" w:color="auto" w:sz="6" w:space="0"/>
+              <w:top w:val="single" w:sz="6" w:space="0" w:color="auto"/>
+              <w:left w:val="single" w:sz="6" w:space="0" w:color="auto"/>
+              <w:bottom w:val="single" w:sz="6" w:space="0" w:color="auto"/>
+              <w:right w:val="single" w:sz="6" w:space="0" w:color="auto"/>
             </w:tcBorders>
             <w:shd w:val="clear" w:color="auto" w:fill="auto"/>
             <w:hideMark/>
@@ -91,10 +91,10 @@
           <w:tcPr>
             <w:tcW w:w="4500" w:type="dxa"/>
             <w:tcBorders>
-              <w:top w:val="single" w:color="auto" w:sz="6" w:space="0"/>
-              <w:left w:val="single" w:color="auto" w:sz="6" w:space="0"/>
-              <w:bottom w:val="single" w:color="auto" w:sz="6" w:space="0"/>
-              <w:right w:val="single" w:color="auto" w:sz="6" w:space="0"/>
+              <w:top w:val="single" w:sz="6" w:space="0" w:color="auto"/>
+              <w:left w:val="single" w:sz="6" w:space="0" w:color="auto"/>
+              <w:bottom w:val="single" w:sz="6" w:space="0" w:color="auto"/>
+              <w:right w:val="single" w:sz="6" w:space="0" w:color="auto"/>
             </w:tcBorders>
             <w:shd w:val="clear" w:color="auto" w:fill="auto"/>
             <w:hideMark/>
@@ -104,10 +104,7 @@
               <w:t xml:space="preserve">Sprint Number: </w:t>
             </w:r>
             <w:r>
-              <w:t>1</w:t>
-            </w:r>
-            <w:r>
-              <w:t>8</w:t>
+              <w:t>18</w:t>
             </w:r>
           </w:p>
           <w:p>
@@ -120,10 +117,10 @@
           <w:tcPr>
             <w:tcW w:w="4500" w:type="dxa"/>
             <w:tcBorders>
-              <w:top w:val="single" w:color="auto" w:sz="6" w:space="0"/>
-              <w:left w:val="single" w:color="auto" w:sz="6" w:space="0"/>
-              <w:bottom w:val="single" w:color="auto" w:sz="6" w:space="0"/>
-              <w:right w:val="single" w:color="auto" w:sz="6" w:space="0"/>
+              <w:top w:val="single" w:sz="6" w:space="0" w:color="auto"/>
+              <w:left w:val="single" w:sz="6" w:space="0" w:color="auto"/>
+              <w:bottom w:val="single" w:sz="6" w:space="0" w:color="auto"/>
+              <w:right w:val="single" w:sz="6" w:space="0" w:color="auto"/>
             </w:tcBorders>
             <w:shd w:val="clear" w:color="auto" w:fill="auto"/>
             <w:hideMark/>
@@ -133,10 +130,7 @@
               <w:t>Date and Time:</w:t>
             </w:r>
             <w:r>
-              <w:t xml:space="preserve"> </w:t>
-            </w:r>
-            <w:r>
-              <w:t>30</w:t>
+              <w:t xml:space="preserve"> 30</w:t>
             </w:r>
             <w:proofErr w:type="gramStart"/>
             <w:r>
@@ -198,8 +192,6 @@
       </w:r>
       <w:r>
         <w:tab/>
-      </w:r>
-      <w:r>
         <w:t xml:space="preserve">Attended? </w:t>
       </w:r>
       <w:r>
@@ -224,8 +216,6 @@
       </w:r>
       <w:r>
         <w:tab/>
-      </w:r>
-      <w:r>
         <w:t xml:space="preserve">Favour Esset </w:t>
       </w:r>
       <w:r>
@@ -242,8 +232,6 @@
       </w:r>
       <w:r>
         <w:tab/>
-      </w:r>
-      <w:r>
         <w:t xml:space="preserve">Attended? </w:t>
       </w:r>
       <w:r>
@@ -268,8 +256,6 @@
       </w:r>
       <w:r>
         <w:tab/>
-      </w:r>
-      <w:r>
         <w:t xml:space="preserve">Koller Melanie </w:t>
       </w:r>
       <w:proofErr w:type="spellStart"/>
@@ -285,8 +271,6 @@
       </w:r>
       <w:r>
         <w:tab/>
-      </w:r>
-      <w:r>
         <w:t xml:space="preserve">Attended? </w:t>
       </w:r>
       <w:r>
@@ -305,17 +289,14 @@
           <w:ilvl w:val="0"/>
           <w:numId w:val="4"/>
         </w:numPr>
-        <w:rPr/>
-      </w:pPr>
-      <w:r>
-        <w:rPr/>
+      </w:pPr>
+      <w:r>
         <w:t>Name:</w:t>
       </w:r>
       <w:r>
         <w:tab/>
       </w:r>
       <w:r>
-        <w:rPr/>
         <w:t>Samuel Kingsley</w:t>
       </w:r>
       <w:r>
@@ -329,9 +310,6 @@
       </w:r>
       <w:r>
         <w:tab/>
-      </w:r>
-      <w:r>
-        <w:rPr/>
         <w:t xml:space="preserve">Attended? </w:t>
       </w:r>
       <w:r>
@@ -341,7 +319,6 @@
         <w:t>YES</w:t>
       </w:r>
       <w:r>
-        <w:rPr/>
         <w:t>/NO  </w:t>
       </w:r>
     </w:p>
@@ -351,17 +328,14 @@
           <w:ilvl w:val="0"/>
           <w:numId w:val="5"/>
         </w:numPr>
-        <w:rPr/>
-      </w:pPr>
-      <w:r>
-        <w:rPr/>
+      </w:pPr>
+      <w:r>
         <w:t>Name:</w:t>
       </w:r>
       <w:r>
         <w:tab/>
       </w:r>
       <w:r>
-        <w:rPr/>
         <w:t>Iwuagwu Nkem</w:t>
       </w:r>
       <w:r>
@@ -375,19 +349,15 @@
       </w:r>
       <w:r>
         <w:tab/>
-      </w:r>
-      <w:r>
-        <w:rPr/>
         <w:t xml:space="preserve">Attended? </w:t>
       </w:r>
       <w:r>
         <w:rPr>
-          <w:color w:val="70AD47" w:themeColor="accent6" w:themeTint="FF" w:themeShade="FF"/>
+          <w:color w:val="70AD47" w:themeColor="accent6"/>
         </w:rPr>
         <w:t>YES</w:t>
       </w:r>
       <w:r>
-        <w:rPr/>
         <w:t>/NO </w:t>
       </w:r>
     </w:p>
@@ -422,105 +392,64 @@
         <w:t>Sarah Goburdhun  </w:t>
       </w:r>
     </w:p>
-    <w:p w14:noSpellErr="1">
+    <w:p>
       <w:pPr>
         <w:numPr>
           <w:ilvl w:val="0"/>
           <w:numId w:val="6"/>
         </w:numPr>
-        <w:rPr/>
-      </w:pPr>
-      <w:r>
-        <w:rPr/>
-        <w:t xml:space="preserve">What did you </w:t>
-      </w:r>
-      <w:r>
-        <w:rPr/>
-        <w:t>accomplish</w:t>
-      </w:r>
-      <w:r>
-        <w:rPr/>
-        <w:t xml:space="preserve"> yesterday?   </w:t>
+      </w:pPr>
+      <w:r>
+        <w:t>What did you accomplish yesterday?   </w:t>
       </w:r>
     </w:p>
     <w:p>
       <w:pPr>
         <w:ind w:left="720"/>
         <w:rPr>
-          <w:rFonts w:ascii="Aptos" w:hAnsi="Aptos" w:eastAsia="Aptos" w:cs="Aptos"/>
-          <w:noProof w:val="0"/>
-          <w:sz w:val="22"/>
-          <w:szCs w:val="22"/>
-          <w:lang w:val="en-GB"/>
+          <w:rFonts w:ascii="Aptos" w:eastAsia="Aptos" w:hAnsi="Aptos" w:cs="Aptos"/>
         </w:rPr>
       </w:pPr>
       <w:r>
         <w:rPr>
-          <w:rFonts w:ascii="Aptos" w:hAnsi="Aptos" w:eastAsia="Aptos" w:cs="Aptos"/>
-          <w:b w:val="0"/>
-          <w:bCs w:val="0"/>
-          <w:i w:val="0"/>
-          <w:iCs w:val="0"/>
-          <w:caps w:val="0"/>
-          <w:smallCaps w:val="0"/>
-          <w:noProof w:val="0"/>
-          <w:color w:val="000000" w:themeColor="text1" w:themeTint="FF" w:themeShade="FF"/>
-          <w:sz w:val="22"/>
-          <w:szCs w:val="22"/>
-          <w:lang w:val="en-GB"/>
+          <w:rFonts w:ascii="Aptos" w:eastAsia="Aptos" w:hAnsi="Aptos" w:cs="Aptos"/>
+          <w:color w:val="000000" w:themeColor="text1"/>
         </w:rPr>
         <w:t xml:space="preserve">Continue writing code for the test cases using </w:t>
       </w:r>
+      <w:proofErr w:type="spellStart"/>
       <w:r>
         <w:rPr>
-          <w:rFonts w:ascii="Aptos" w:hAnsi="Aptos" w:eastAsia="Aptos" w:cs="Aptos"/>
-          <w:b w:val="0"/>
-          <w:bCs w:val="0"/>
-          <w:i w:val="0"/>
-          <w:iCs w:val="0"/>
-          <w:caps w:val="0"/>
-          <w:smallCaps w:val="0"/>
-          <w:noProof w:val="0"/>
-          <w:color w:val="000000" w:themeColor="text1" w:themeTint="FF" w:themeShade="FF"/>
-          <w:sz w:val="22"/>
-          <w:szCs w:val="22"/>
-          <w:lang w:val="en-GB"/>
+          <w:rFonts w:ascii="Aptos" w:eastAsia="Aptos" w:hAnsi="Aptos" w:cs="Aptos"/>
+          <w:color w:val="000000" w:themeColor="text1"/>
         </w:rPr>
         <w:t>Moq</w:t>
       </w:r>
+      <w:proofErr w:type="spellEnd"/>
       <w:r>
         <w:rPr>
-          <w:rFonts w:ascii="Aptos" w:hAnsi="Aptos" w:eastAsia="Aptos" w:cs="Aptos"/>
-          <w:b w:val="0"/>
-          <w:bCs w:val="0"/>
-          <w:i w:val="0"/>
-          <w:iCs w:val="0"/>
-          <w:caps w:val="0"/>
-          <w:smallCaps w:val="0"/>
-          <w:noProof w:val="0"/>
-          <w:color w:val="000000" w:themeColor="text1" w:themeTint="FF" w:themeShade="FF"/>
-          <w:sz w:val="22"/>
-          <w:szCs w:val="22"/>
-          <w:lang w:val="en-GB"/>
+          <w:rFonts w:ascii="Aptos" w:eastAsia="Aptos" w:hAnsi="Aptos" w:cs="Aptos"/>
+          <w:color w:val="000000" w:themeColor="text1"/>
         </w:rPr>
         <w:t>.</w:t>
       </w:r>
     </w:p>
     <w:p>
-      <w:r>
-        <w:t> </w:t>
-      </w:r>
-    </w:p>
-    <w:p w14:noSpellErr="1">
+      <w:pPr>
+        <w:ind w:left="720"/>
+        <w:rPr>
+          <w:rFonts w:ascii="Aptos" w:eastAsia="Aptos" w:hAnsi="Aptos" w:cs="Aptos"/>
+        </w:rPr>
+      </w:pPr>
+    </w:p>
+    <w:p>
       <w:pPr>
         <w:numPr>
           <w:ilvl w:val="0"/>
           <w:numId w:val="7"/>
         </w:numPr>
-        <w:rPr/>
-      </w:pPr>
-      <w:r>
-        <w:rPr/>
+      </w:pPr>
+      <w:r>
         <w:t>What will you do today? </w:t>
       </w:r>
     </w:p>
@@ -529,7 +458,6 @@
         <w:ind w:left="720"/>
       </w:pPr>
       <w:r>
-        <w:rPr/>
         <w:t>Writing code for the test cases.</w:t>
       </w:r>
     </w:p>
@@ -550,133 +478,6 @@
       </w:r>
     </w:p>
     <w:p/>
-    <w:p>
-      <w:r>
-        <w:rPr>
-          <w:b w:val="1"/>
-          <w:bCs w:val="1"/>
-          <w:u w:val="single"/>
-        </w:rPr>
-        <w:t>Team Member (2): Name:</w:t>
-      </w:r>
-      <w:r>
-        <w:rPr/>
-        <w:t> </w:t>
-      </w:r>
-      <w:r>
-        <w:rPr/>
-        <w:t xml:space="preserve">Koller </w:t>
-      </w:r>
-      <w:r>
-        <w:rPr/>
-        <w:t xml:space="preserve">Melanie </w:t>
-      </w:r>
-      <w:r>
-        <w:rPr/>
-        <w:t>Turinabo</w:t>
-      </w:r>
-      <w:r>
-        <w:rPr/>
-        <w:t> </w:t>
-      </w:r>
-    </w:p>
-    <w:p>
-      <w:pPr>
-        <w:numPr>
-          <w:ilvl w:val="0"/>
-          <w:numId w:val="9"/>
-        </w:numPr>
-        <w:rPr/>
-      </w:pPr>
-      <w:r>
-        <w:rPr/>
-        <w:t xml:space="preserve">What did you </w:t>
-      </w:r>
-      <w:r>
-        <w:rPr/>
-        <w:t>accomplish</w:t>
-      </w:r>
-      <w:r>
-        <w:rPr/>
-        <w:t xml:space="preserve"> yesterday? </w:t>
-      </w:r>
-    </w:p>
-    <w:p>
-      <w:pPr>
-        <w:ind w:left="720"/>
-      </w:pPr>
-      <w:r>
-        <w:rPr/>
-        <w:t>Refactored</w:t>
-      </w:r>
-      <w:r>
-        <w:rPr/>
-        <w:t xml:space="preserve"> hashing function &amp; resize method</w:t>
-      </w:r>
-    </w:p>
-    <w:p>
-      <w:pPr>
-        <w:ind w:left="720"/>
-      </w:pPr>
-      <w:r>
-        <w:t> </w:t>
-      </w:r>
-    </w:p>
-    <w:p>
-      <w:pPr>
-        <w:numPr>
-          <w:ilvl w:val="0"/>
-          <w:numId w:val="10"/>
-        </w:numPr>
-        <w:rPr/>
-      </w:pPr>
-      <w:r>
-        <w:rPr/>
-        <w:t>What will you do today?  </w:t>
-      </w:r>
-    </w:p>
-    <w:p>
-      <w:pPr>
-        <w:ind w:left="720"/>
-      </w:pPr>
-      <w:r>
-        <w:rPr/>
-        <w:t xml:space="preserve">Populate the LinkedList </w:t>
-      </w:r>
-      <w:r>
-        <w:rPr/>
-        <w:t>methods (</w:t>
-      </w:r>
-      <w:r>
-        <w:rPr/>
-        <w:t>AddLast</w:t>
-      </w:r>
-      <w:r>
-        <w:rPr/>
-        <w:t>, Remove, Find)</w:t>
-      </w:r>
-    </w:p>
-    <w:p>
-      <w:r>
-        <w:t> </w:t>
-      </w:r>
-    </w:p>
-    <w:p>
-      <w:pPr>
-        <w:numPr>
-          <w:ilvl w:val="0"/>
-          <w:numId w:val="11"/>
-        </w:numPr>
-      </w:pPr>
-      <w:r>
-        <w:t>What obstacles are impeding your progress?  </w:t>
-      </w:r>
-    </w:p>
-    <w:p>
-      <w:r>
-        <w:t> </w:t>
-      </w:r>
-    </w:p>
     <w:p>
       <w:r>
         <w:rPr>
@@ -684,6 +485,109 @@
           <w:bCs/>
           <w:u w:val="single"/>
         </w:rPr>
+        <w:t>Team Member (2): Name:</w:t>
+      </w:r>
+      <w:r>
+        <w:t> </w:t>
+      </w:r>
+      <w:r>
+        <w:t xml:space="preserve">Koller </w:t>
+      </w:r>
+      <w:r>
+        <w:t xml:space="preserve">Melanie </w:t>
+      </w:r>
+      <w:proofErr w:type="spellStart"/>
+      <w:r>
+        <w:t>Turinabo</w:t>
+      </w:r>
+      <w:proofErr w:type="spellEnd"/>
+      <w:r>
+        <w:t> </w:t>
+      </w:r>
+    </w:p>
+    <w:p>
+      <w:pPr>
+        <w:numPr>
+          <w:ilvl w:val="0"/>
+          <w:numId w:val="9"/>
+        </w:numPr>
+      </w:pPr>
+      <w:r>
+        <w:t>What did you accomplish yesterday? </w:t>
+      </w:r>
+    </w:p>
+    <w:p>
+      <w:pPr>
+        <w:ind w:left="720"/>
+      </w:pPr>
+      <w:r>
+        <w:t>Refactored hashing function &amp; resize method</w:t>
+      </w:r>
+    </w:p>
+    <w:p>
+      <w:pPr>
+        <w:ind w:left="720"/>
+      </w:pPr>
+      <w:r>
+        <w:t> </w:t>
+      </w:r>
+    </w:p>
+    <w:p>
+      <w:pPr>
+        <w:numPr>
+          <w:ilvl w:val="0"/>
+          <w:numId w:val="10"/>
+        </w:numPr>
+      </w:pPr>
+      <w:r>
+        <w:t>What will you do today?  </w:t>
+      </w:r>
+    </w:p>
+    <w:p>
+      <w:pPr>
+        <w:ind w:left="720"/>
+      </w:pPr>
+      <w:r>
+        <w:t>Populate the LinkedList methods (</w:t>
+      </w:r>
+      <w:proofErr w:type="spellStart"/>
+      <w:r>
+        <w:t>AddLast</w:t>
+      </w:r>
+      <w:proofErr w:type="spellEnd"/>
+      <w:r>
+        <w:t>, Remove, Find)</w:t>
+      </w:r>
+    </w:p>
+    <w:p>
+      <w:r>
+        <w:t> </w:t>
+      </w:r>
+    </w:p>
+    <w:p>
+      <w:pPr>
+        <w:numPr>
+          <w:ilvl w:val="0"/>
+          <w:numId w:val="11"/>
+        </w:numPr>
+      </w:pPr>
+      <w:r>
+        <w:t>What obstacles are impeding your progress?  </w:t>
+      </w:r>
+    </w:p>
+    <w:p>
+      <w:r>
+        <w:t> </w:t>
+      </w:r>
+    </w:p>
+    <w:p>
+      <w:r>
+        <w:rPr>
+          <w:b/>
+          <w:bCs/>
+          <w:u w:val="single"/>
+        </w:rPr>
+        <w:lastRenderedPageBreak/>
         <w:t>Team Member (3): Name: Favour Esset</w:t>
       </w:r>
       <w:r>
@@ -713,13 +617,7 @@
         <w:t> </w:t>
       </w:r>
       <w:r>
-        <w:t>Refactor</w:t>
-      </w:r>
-      <w:r>
-        <w:t>ed</w:t>
-      </w:r>
-      <w:r>
-        <w:t xml:space="preserve"> the code.</w:t>
+        <w:t>Refactored the code.</w:t>
       </w:r>
     </w:p>
     <w:p>
@@ -731,13 +629,7 @@
         </w:numPr>
       </w:pPr>
       <w:r>
-        <w:t>Add</w:t>
-      </w:r>
-      <w:r>
-        <w:t>ed</w:t>
-      </w:r>
-      <w:r>
-        <w:t xml:space="preserve"> load from database to </w:t>
+        <w:t xml:space="preserve">Added load from database to </w:t>
       </w:r>
       <w:proofErr w:type="spellStart"/>
       <w:r>
@@ -818,18 +710,16 @@
     <w:p>
       <w:r>
         <w:rPr>
-          <w:b w:val="1"/>
-          <w:bCs w:val="1"/>
+          <w:b/>
+          <w:bCs/>
           <w:u w:val="single"/>
         </w:rPr>
         <w:t>Team Member (4): Name: </w:t>
       </w:r>
       <w:r>
-        <w:rPr/>
         <w:t> </w:t>
       </w:r>
       <w:r>
-        <w:rPr/>
         <w:t>Samuel Kingsley</w:t>
       </w:r>
     </w:p>
@@ -846,25 +736,10 @@
     </w:p>
     <w:p>
       <w:r>
-        <w:rPr/>
         <w:t>Answer: </w:t>
       </w:r>
       <w:r>
-        <w:rPr/>
-        <w:t xml:space="preserve"> </w:t>
-      </w:r>
-      <w:r>
-        <w:rPr/>
-        <w:t>Refactored</w:t>
-      </w:r>
-      <w:r>
-        <w:rPr/>
-        <w:t xml:space="preserve"> the code</w:t>
-      </w:r>
-    </w:p>
-    <w:p>
-      <w:r>
-        <w:t> </w:t>
+        <w:t xml:space="preserve"> Refactored the code</w:t>
       </w:r>
     </w:p>
     <w:p>
@@ -885,17 +760,10 @@
     </w:p>
     <w:p>
       <w:r>
-        <w:rPr/>
         <w:t>Answer: </w:t>
       </w:r>
       <w:r>
-        <w:rPr/>
         <w:t xml:space="preserve"> practiced more</w:t>
-      </w:r>
-    </w:p>
-    <w:p>
-      <w:r>
-        <w:t> </w:t>
       </w:r>
     </w:p>
     <w:p>
@@ -916,11 +784,9 @@
     </w:p>
     <w:p>
       <w:r>
-        <w:rPr/>
         <w:t>Answer: </w:t>
       </w:r>
       <w:r>
-        <w:rPr/>
         <w:t xml:space="preserve"> battery issues with my pc </w:t>
       </w:r>
     </w:p>
@@ -965,27 +831,16 @@
     </w:p>
     <w:p>
       <w:pPr>
-        <w:spacing w:before="0" w:beforeAutospacing="off" w:after="240" w:afterAutospacing="off"/>
-      </w:pPr>
-      <w:r>
-        <w:rPr/>
+        <w:spacing w:after="240"/>
+      </w:pPr>
+      <w:r>
         <w:t>Answer: </w:t>
       </w:r>
       <w:r>
         <w:rPr>
-          <w:rFonts w:ascii="Aptos" w:hAnsi="Aptos" w:eastAsia="Aptos" w:cs="Aptos"/>
-          <w:noProof w:val="0"/>
-          <w:sz w:val="22"/>
-          <w:szCs w:val="22"/>
-          <w:lang w:val="en-GB"/>
+          <w:rFonts w:ascii="Aptos" w:eastAsia="Aptos" w:hAnsi="Aptos" w:cs="Aptos"/>
         </w:rPr>
-        <w:t xml:space="preserve"> Final appendix added with performance logs derived from hash-based benchmarking.</w:t>
-      </w:r>
-    </w:p>
-    <w:p/>
-    <w:p>
-      <w:r>
-        <w:t> </w:t>
+        <w:t xml:space="preserve"> Final appendix added with performance.</w:t>
       </w:r>
     </w:p>
     <w:p>
@@ -1006,21 +861,16 @@
     </w:p>
     <w:p>
       <w:pPr>
-        <w:spacing w:before="0" w:beforeAutospacing="off" w:after="240" w:afterAutospacing="off"/>
-      </w:pPr>
-      <w:r>
-        <w:rPr/>
+        <w:spacing w:after="240"/>
+      </w:pPr>
+      <w:r>
         <w:t>Answer: </w:t>
       </w:r>
       <w:r>
         <w:rPr>
-          <w:rFonts w:ascii="Aptos" w:hAnsi="Aptos" w:eastAsia="Aptos" w:cs="Aptos"/>
-          <w:noProof w:val="0"/>
-          <w:sz w:val="22"/>
-          <w:szCs w:val="22"/>
-          <w:lang w:val="en-GB"/>
+          <w:rFonts w:ascii="Aptos" w:eastAsia="Aptos" w:hAnsi="Aptos" w:cs="Aptos"/>
         </w:rPr>
-        <w:t xml:space="preserve"> Today will focus on practice Q&amp;A, including technical topics from McMillan such as hashing strategies (pp. 182–186).</w:t>
+        <w:t xml:space="preserve"> Today will focus on practice Q&amp;A, including technical topics from McMillan (pp. 182–186).</w:t>
       </w:r>
     </w:p>
     <w:p/>
@@ -1031,6 +881,7 @@
     </w:p>
     <w:p>
       <w:r>
+        <w:lastRenderedPageBreak/>
         <w:t> </w:t>
       </w:r>
     </w:p>
@@ -1047,32 +898,16 @@
     </w:p>
     <w:p>
       <w:pPr>
-        <w:spacing w:before="0" w:beforeAutospacing="off" w:after="240" w:afterAutospacing="off"/>
-      </w:pPr>
-      <w:r>
-        <w:rPr/>
+        <w:spacing w:after="240"/>
+      </w:pPr>
+      <w:r>
         <w:t>Answer: </w:t>
       </w:r>
       <w:r>
         <w:rPr>
-          <w:rFonts w:ascii="Aptos" w:hAnsi="Aptos" w:eastAsia="Aptos" w:cs="Aptos"/>
-          <w:noProof w:val="0"/>
-          <w:sz w:val="22"/>
-          <w:szCs w:val="22"/>
-          <w:lang w:val="en-GB"/>
+          <w:rFonts w:ascii="Aptos" w:eastAsia="Aptos" w:hAnsi="Aptos" w:cs="Aptos"/>
         </w:rPr>
         <w:t xml:space="preserve"> Juggling presentation prep and other coursework</w:t>
-      </w:r>
-    </w:p>
-    <w:p/>
-    <w:p>
-      <w:r>
-        <w:t> </w:t>
-      </w:r>
-    </w:p>
-    <w:p>
-      <w:r>
-        <w:t> </w:t>
       </w:r>
     </w:p>
     <w:p>
@@ -1104,7 +939,7 @@
     <w:p/>
     <w:p/>
     <w:sectPr>
-      <w:pgSz w:w="11906" w:h="16838" w:orient="portrait"/>
+      <w:pgSz w:w="11906" w:h="16838"/>
       <w:pgMar w:top="1440" w:right="1440" w:bottom="1440" w:left="1440" w:header="708" w:footer="708" w:gutter="0"/>
       <w:cols w:space="708"/>
       <w:docGrid w:linePitch="360"/>
@@ -1244,7 +1079,7 @@
         <w:ind w:left="720" w:hanging="360"/>
       </w:pPr>
       <w:rPr>
-        <w:rFonts w:hint="default" w:ascii="Symbol" w:hAnsi="Symbol"/>
+        <w:rFonts w:ascii="Symbol" w:hAnsi="Symbol" w:hint="default"/>
         <w:sz w:val="20"/>
       </w:rPr>
     </w:lvl>
@@ -1260,7 +1095,7 @@
         <w:ind w:left="1440" w:hanging="360"/>
       </w:pPr>
       <w:rPr>
-        <w:rFonts w:hint="default" w:ascii="Symbol" w:hAnsi="Symbol"/>
+        <w:rFonts w:ascii="Symbol" w:hAnsi="Symbol" w:hint="default"/>
         <w:sz w:val="20"/>
       </w:rPr>
     </w:lvl>
@@ -1276,7 +1111,7 @@
         <w:ind w:left="2160" w:hanging="360"/>
       </w:pPr>
       <w:rPr>
-        <w:rFonts w:hint="default" w:ascii="Symbol" w:hAnsi="Symbol"/>
+        <w:rFonts w:ascii="Symbol" w:hAnsi="Symbol" w:hint="default"/>
         <w:sz w:val="20"/>
       </w:rPr>
     </w:lvl>
@@ -1292,7 +1127,7 @@
         <w:ind w:left="2880" w:hanging="360"/>
       </w:pPr>
       <w:rPr>
-        <w:rFonts w:hint="default" w:ascii="Symbol" w:hAnsi="Symbol"/>
+        <w:rFonts w:ascii="Symbol" w:hAnsi="Symbol" w:hint="default"/>
         <w:sz w:val="20"/>
       </w:rPr>
     </w:lvl>
@@ -1308,7 +1143,7 @@
         <w:ind w:left="3600" w:hanging="360"/>
       </w:pPr>
       <w:rPr>
-        <w:rFonts w:hint="default" w:ascii="Symbol" w:hAnsi="Symbol"/>
+        <w:rFonts w:ascii="Symbol" w:hAnsi="Symbol" w:hint="default"/>
         <w:sz w:val="20"/>
       </w:rPr>
     </w:lvl>
@@ -1324,7 +1159,7 @@
         <w:ind w:left="4320" w:hanging="360"/>
       </w:pPr>
       <w:rPr>
-        <w:rFonts w:hint="default" w:ascii="Symbol" w:hAnsi="Symbol"/>
+        <w:rFonts w:ascii="Symbol" w:hAnsi="Symbol" w:hint="default"/>
         <w:sz w:val="20"/>
       </w:rPr>
     </w:lvl>
@@ -1340,7 +1175,7 @@
         <w:ind w:left="5040" w:hanging="360"/>
       </w:pPr>
       <w:rPr>
-        <w:rFonts w:hint="default" w:ascii="Symbol" w:hAnsi="Symbol"/>
+        <w:rFonts w:ascii="Symbol" w:hAnsi="Symbol" w:hint="default"/>
         <w:sz w:val="20"/>
       </w:rPr>
     </w:lvl>
@@ -1356,7 +1191,7 @@
         <w:ind w:left="5760" w:hanging="360"/>
       </w:pPr>
       <w:rPr>
-        <w:rFonts w:hint="default" w:ascii="Symbol" w:hAnsi="Symbol"/>
+        <w:rFonts w:ascii="Symbol" w:hAnsi="Symbol" w:hint="default"/>
         <w:sz w:val="20"/>
       </w:rPr>
     </w:lvl>
@@ -1372,7 +1207,7 @@
         <w:ind w:left="6480" w:hanging="360"/>
       </w:pPr>
       <w:rPr>
-        <w:rFonts w:hint="default" w:ascii="Symbol" w:hAnsi="Symbol"/>
+        <w:rFonts w:ascii="Symbol" w:hAnsi="Symbol" w:hint="default"/>
         <w:sz w:val="20"/>
       </w:rPr>
     </w:lvl>
@@ -1732,7 +1567,7 @@
         <w:ind w:left="720" w:hanging="360"/>
       </w:pPr>
       <w:rPr>
-        <w:rFonts w:hint="default" w:ascii="Symbol" w:hAnsi="Symbol"/>
+        <w:rFonts w:ascii="Symbol" w:hAnsi="Symbol" w:hint="default"/>
         <w:sz w:val="20"/>
       </w:rPr>
     </w:lvl>
@@ -1748,7 +1583,7 @@
         <w:ind w:left="1440" w:hanging="360"/>
       </w:pPr>
       <w:rPr>
-        <w:rFonts w:hint="default" w:ascii="Symbol" w:hAnsi="Symbol"/>
+        <w:rFonts w:ascii="Symbol" w:hAnsi="Symbol" w:hint="default"/>
         <w:sz w:val="20"/>
       </w:rPr>
     </w:lvl>
@@ -1764,7 +1599,7 @@
         <w:ind w:left="2160" w:hanging="360"/>
       </w:pPr>
       <w:rPr>
-        <w:rFonts w:hint="default" w:ascii="Symbol" w:hAnsi="Symbol"/>
+        <w:rFonts w:ascii="Symbol" w:hAnsi="Symbol" w:hint="default"/>
         <w:sz w:val="20"/>
       </w:rPr>
     </w:lvl>
@@ -1780,7 +1615,7 @@
         <w:ind w:left="2880" w:hanging="360"/>
       </w:pPr>
       <w:rPr>
-        <w:rFonts w:hint="default" w:ascii="Symbol" w:hAnsi="Symbol"/>
+        <w:rFonts w:ascii="Symbol" w:hAnsi="Symbol" w:hint="default"/>
         <w:sz w:val="20"/>
       </w:rPr>
     </w:lvl>
@@ -1796,7 +1631,7 @@
         <w:ind w:left="3600" w:hanging="360"/>
       </w:pPr>
       <w:rPr>
-        <w:rFonts w:hint="default" w:ascii="Symbol" w:hAnsi="Symbol"/>
+        <w:rFonts w:ascii="Symbol" w:hAnsi="Symbol" w:hint="default"/>
         <w:sz w:val="20"/>
       </w:rPr>
     </w:lvl>
@@ -1812,7 +1647,7 @@
         <w:ind w:left="4320" w:hanging="360"/>
       </w:pPr>
       <w:rPr>
-        <w:rFonts w:hint="default" w:ascii="Symbol" w:hAnsi="Symbol"/>
+        <w:rFonts w:ascii="Symbol" w:hAnsi="Symbol" w:hint="default"/>
         <w:sz w:val="20"/>
       </w:rPr>
     </w:lvl>
@@ -1828,7 +1663,7 @@
         <w:ind w:left="5040" w:hanging="360"/>
       </w:pPr>
       <w:rPr>
-        <w:rFonts w:hint="default" w:ascii="Symbol" w:hAnsi="Symbol"/>
+        <w:rFonts w:ascii="Symbol" w:hAnsi="Symbol" w:hint="default"/>
         <w:sz w:val="20"/>
       </w:rPr>
     </w:lvl>
@@ -1844,7 +1679,7 @@
         <w:ind w:left="5760" w:hanging="360"/>
       </w:pPr>
       <w:rPr>
-        <w:rFonts w:hint="default" w:ascii="Symbol" w:hAnsi="Symbol"/>
+        <w:rFonts w:ascii="Symbol" w:hAnsi="Symbol" w:hint="default"/>
         <w:sz w:val="20"/>
       </w:rPr>
     </w:lvl>
@@ -1860,7 +1695,7 @@
         <w:ind w:left="6480" w:hanging="360"/>
       </w:pPr>
       <w:rPr>
-        <w:rFonts w:hint="default" w:ascii="Symbol" w:hAnsi="Symbol"/>
+        <w:rFonts w:ascii="Symbol" w:hAnsi="Symbol" w:hint="default"/>
         <w:sz w:val="20"/>
       </w:rPr>
     </w:lvl>
@@ -2446,7 +2281,7 @@
         <w:ind w:left="720" w:hanging="360"/>
       </w:pPr>
       <w:rPr>
-        <w:rFonts w:hint="default" w:ascii="Symbol" w:hAnsi="Symbol"/>
+        <w:rFonts w:ascii="Symbol" w:hAnsi="Symbol" w:hint="default"/>
         <w:sz w:val="20"/>
       </w:rPr>
     </w:lvl>
@@ -2462,7 +2297,7 @@
         <w:ind w:left="1440" w:hanging="360"/>
       </w:pPr>
       <w:rPr>
-        <w:rFonts w:hint="default" w:ascii="Symbol" w:hAnsi="Symbol"/>
+        <w:rFonts w:ascii="Symbol" w:hAnsi="Symbol" w:hint="default"/>
         <w:sz w:val="20"/>
       </w:rPr>
     </w:lvl>
@@ -2478,7 +2313,7 @@
         <w:ind w:left="2160" w:hanging="360"/>
       </w:pPr>
       <w:rPr>
-        <w:rFonts w:hint="default" w:ascii="Symbol" w:hAnsi="Symbol"/>
+        <w:rFonts w:ascii="Symbol" w:hAnsi="Symbol" w:hint="default"/>
         <w:sz w:val="20"/>
       </w:rPr>
     </w:lvl>
@@ -2494,7 +2329,7 @@
         <w:ind w:left="2880" w:hanging="360"/>
       </w:pPr>
       <w:rPr>
-        <w:rFonts w:hint="default" w:ascii="Symbol" w:hAnsi="Symbol"/>
+        <w:rFonts w:ascii="Symbol" w:hAnsi="Symbol" w:hint="default"/>
         <w:sz w:val="20"/>
       </w:rPr>
     </w:lvl>
@@ -2510,7 +2345,7 @@
         <w:ind w:left="3600" w:hanging="360"/>
       </w:pPr>
       <w:rPr>
-        <w:rFonts w:hint="default" w:ascii="Symbol" w:hAnsi="Symbol"/>
+        <w:rFonts w:ascii="Symbol" w:hAnsi="Symbol" w:hint="default"/>
         <w:sz w:val="20"/>
       </w:rPr>
     </w:lvl>
@@ -2526,7 +2361,7 @@
         <w:ind w:left="4320" w:hanging="360"/>
       </w:pPr>
       <w:rPr>
-        <w:rFonts w:hint="default" w:ascii="Symbol" w:hAnsi="Symbol"/>
+        <w:rFonts w:ascii="Symbol" w:hAnsi="Symbol" w:hint="default"/>
         <w:sz w:val="20"/>
       </w:rPr>
     </w:lvl>
@@ -2542,7 +2377,7 @@
         <w:ind w:left="5040" w:hanging="360"/>
       </w:pPr>
       <w:rPr>
-        <w:rFonts w:hint="default" w:ascii="Symbol" w:hAnsi="Symbol"/>
+        <w:rFonts w:ascii="Symbol" w:hAnsi="Symbol" w:hint="default"/>
         <w:sz w:val="20"/>
       </w:rPr>
     </w:lvl>
@@ -2558,7 +2393,7 @@
         <w:ind w:left="5760" w:hanging="360"/>
       </w:pPr>
       <w:rPr>
-        <w:rFonts w:hint="default" w:ascii="Symbol" w:hAnsi="Symbol"/>
+        <w:rFonts w:ascii="Symbol" w:hAnsi="Symbol" w:hint="default"/>
         <w:sz w:val="20"/>
       </w:rPr>
     </w:lvl>
@@ -2574,7 +2409,7 @@
         <w:ind w:left="6480" w:hanging="360"/>
       </w:pPr>
       <w:rPr>
-        <w:rFonts w:hint="default" w:ascii="Symbol" w:hAnsi="Symbol"/>
+        <w:rFonts w:ascii="Symbol" w:hAnsi="Symbol" w:hint="default"/>
         <w:sz w:val="20"/>
       </w:rPr>
     </w:lvl>
@@ -2708,7 +2543,7 @@
         <w:ind w:left="720" w:hanging="360"/>
       </w:pPr>
       <w:rPr>
-        <w:rFonts w:hint="default" w:ascii="Symbol" w:hAnsi="Symbol"/>
+        <w:rFonts w:ascii="Symbol" w:hAnsi="Symbol" w:hint="default"/>
         <w:sz w:val="20"/>
       </w:rPr>
     </w:lvl>
@@ -2724,7 +2559,7 @@
         <w:ind w:left="1440" w:hanging="360"/>
       </w:pPr>
       <w:rPr>
-        <w:rFonts w:hint="default" w:ascii="Symbol" w:hAnsi="Symbol"/>
+        <w:rFonts w:ascii="Symbol" w:hAnsi="Symbol" w:hint="default"/>
         <w:sz w:val="20"/>
       </w:rPr>
     </w:lvl>
@@ -2740,7 +2575,7 @@
         <w:ind w:left="2160" w:hanging="360"/>
       </w:pPr>
       <w:rPr>
-        <w:rFonts w:hint="default" w:ascii="Symbol" w:hAnsi="Symbol"/>
+        <w:rFonts w:ascii="Symbol" w:hAnsi="Symbol" w:hint="default"/>
         <w:sz w:val="20"/>
       </w:rPr>
     </w:lvl>
@@ -2756,7 +2591,7 @@
         <w:ind w:left="2880" w:hanging="360"/>
       </w:pPr>
       <w:rPr>
-        <w:rFonts w:hint="default" w:ascii="Symbol" w:hAnsi="Symbol"/>
+        <w:rFonts w:ascii="Symbol" w:hAnsi="Symbol" w:hint="default"/>
         <w:sz w:val="20"/>
       </w:rPr>
     </w:lvl>
@@ -2772,7 +2607,7 @@
         <w:ind w:left="3600" w:hanging="360"/>
       </w:pPr>
       <w:rPr>
-        <w:rFonts w:hint="default" w:ascii="Symbol" w:hAnsi="Symbol"/>
+        <w:rFonts w:ascii="Symbol" w:hAnsi="Symbol" w:hint="default"/>
         <w:sz w:val="20"/>
       </w:rPr>
     </w:lvl>
@@ -2788,7 +2623,7 @@
         <w:ind w:left="4320" w:hanging="360"/>
       </w:pPr>
       <w:rPr>
-        <w:rFonts w:hint="default" w:ascii="Symbol" w:hAnsi="Symbol"/>
+        <w:rFonts w:ascii="Symbol" w:hAnsi="Symbol" w:hint="default"/>
         <w:sz w:val="20"/>
       </w:rPr>
     </w:lvl>
@@ -2804,7 +2639,7 @@
         <w:ind w:left="5040" w:hanging="360"/>
       </w:pPr>
       <w:rPr>
-        <w:rFonts w:hint="default" w:ascii="Symbol" w:hAnsi="Symbol"/>
+        <w:rFonts w:ascii="Symbol" w:hAnsi="Symbol" w:hint="default"/>
         <w:sz w:val="20"/>
       </w:rPr>
     </w:lvl>
@@ -2820,7 +2655,7 @@
         <w:ind w:left="5760" w:hanging="360"/>
       </w:pPr>
       <w:rPr>
-        <w:rFonts w:hint="default" w:ascii="Symbol" w:hAnsi="Symbol"/>
+        <w:rFonts w:ascii="Symbol" w:hAnsi="Symbol" w:hint="default"/>
         <w:sz w:val="20"/>
       </w:rPr>
     </w:lvl>
@@ -2836,7 +2671,7 @@
         <w:ind w:left="6480" w:hanging="360"/>
       </w:pPr>
       <w:rPr>
-        <w:rFonts w:hint="default" w:ascii="Symbol" w:hAnsi="Symbol"/>
+        <w:rFonts w:ascii="Symbol" w:hAnsi="Symbol" w:hint="default"/>
         <w:sz w:val="20"/>
       </w:rPr>
     </w:lvl>
@@ -2845,7 +2680,7 @@
     <w:nsid w:val="54225FBB"/>
     <w:multiLevelType w:val="hybridMultilevel"/>
     <w:tmpl w:val="CA3A966A"/>
-    <w:lvl w:ilvl="0">
+    <w:lvl w:ilvl="0" w:tplc="2318D296">
       <w:start w:val="1"/>
       <w:numFmt w:val="decimal"/>
       <w:lvlText w:val="%1."/>
@@ -2857,7 +2692,7 @@
         <w:ind w:left="720" w:hanging="360"/>
       </w:pPr>
     </w:lvl>
-    <w:lvl w:ilvl="1" w:tentative="1">
+    <w:lvl w:ilvl="1" w:tplc="410CF786" w:tentative="1">
       <w:start w:val="1"/>
       <w:numFmt w:val="bullet"/>
       <w:lvlText w:val=""/>
@@ -2869,10 +2704,10 @@
         <w:ind w:left="1440" w:hanging="360"/>
       </w:pPr>
       <w:rPr>
-        <w:rFonts w:hint="default" w:ascii="Symbol" w:hAnsi="Symbol"/>
-      </w:rPr>
-    </w:lvl>
-    <w:lvl w:ilvl="2" w:tentative="1">
+        <w:rFonts w:ascii="Symbol" w:hAnsi="Symbol" w:hint="default"/>
+      </w:rPr>
+    </w:lvl>
+    <w:lvl w:ilvl="2" w:tplc="510A6F80" w:tentative="1">
       <w:start w:val="1"/>
       <w:numFmt w:val="decimal"/>
       <w:lvlText w:val="%3."/>
@@ -2884,7 +2719,7 @@
         <w:ind w:left="2160" w:hanging="360"/>
       </w:pPr>
     </w:lvl>
-    <w:lvl w:ilvl="3" w:tentative="1">
+    <w:lvl w:ilvl="3" w:tplc="DDCEC74C" w:tentative="1">
       <w:start w:val="1"/>
       <w:numFmt w:val="decimal"/>
       <w:lvlText w:val="%4."/>
@@ -2896,7 +2731,7 @@
         <w:ind w:left="2880" w:hanging="360"/>
       </w:pPr>
     </w:lvl>
-    <w:lvl w:ilvl="4" w:tentative="1">
+    <w:lvl w:ilvl="4" w:tplc="3178541E" w:tentative="1">
       <w:start w:val="1"/>
       <w:numFmt w:val="decimal"/>
       <w:lvlText w:val="%5."/>
@@ -2908,7 +2743,7 @@
         <w:ind w:left="3600" w:hanging="360"/>
       </w:pPr>
     </w:lvl>
-    <w:lvl w:ilvl="5" w:tentative="1">
+    <w:lvl w:ilvl="5" w:tplc="9BBE6FF4" w:tentative="1">
       <w:start w:val="1"/>
       <w:numFmt w:val="decimal"/>
       <w:lvlText w:val="%6."/>
@@ -2920,7 +2755,7 @@
         <w:ind w:left="4320" w:hanging="360"/>
       </w:pPr>
     </w:lvl>
-    <w:lvl w:ilvl="6" w:tentative="1">
+    <w:lvl w:ilvl="6" w:tplc="3C10B1DC" w:tentative="1">
       <w:start w:val="1"/>
       <w:numFmt w:val="decimal"/>
       <w:lvlText w:val="%7."/>
@@ -2932,7 +2767,7 @@
         <w:ind w:left="5040" w:hanging="360"/>
       </w:pPr>
     </w:lvl>
-    <w:lvl w:ilvl="7" w:tentative="1">
+    <w:lvl w:ilvl="7" w:tplc="F9BEB164" w:tentative="1">
       <w:start w:val="1"/>
       <w:numFmt w:val="decimal"/>
       <w:lvlText w:val="%8."/>
@@ -2944,7 +2779,7 @@
         <w:ind w:left="5760" w:hanging="360"/>
       </w:pPr>
     </w:lvl>
-    <w:lvl w:ilvl="8" w:tentative="1">
+    <w:lvl w:ilvl="8" w:tplc="F5A20E4A" w:tentative="1">
       <w:start w:val="1"/>
       <w:numFmt w:val="decimal"/>
       <w:lvlText w:val="%9."/>
@@ -3309,7 +3144,7 @@
         <w:ind w:left="2160" w:hanging="360"/>
       </w:pPr>
       <w:rPr>
-        <w:rFonts w:hint="default" w:ascii="Symbol" w:hAnsi="Symbol"/>
+        <w:rFonts w:ascii="Symbol" w:hAnsi="Symbol" w:hint="default"/>
       </w:rPr>
     </w:lvl>
     <w:lvl w:ilvl="1" w:tplc="08090003" w:tentative="1">
@@ -3321,7 +3156,7 @@
         <w:ind w:left="2880" w:hanging="360"/>
       </w:pPr>
       <w:rPr>
-        <w:rFonts w:hint="default" w:ascii="Courier New" w:hAnsi="Courier New" w:cs="Courier New"/>
+        <w:rFonts w:ascii="Courier New" w:hAnsi="Courier New" w:cs="Courier New" w:hint="default"/>
       </w:rPr>
     </w:lvl>
     <w:lvl w:ilvl="2" w:tplc="08090005" w:tentative="1">
@@ -3333,7 +3168,7 @@
         <w:ind w:left="3600" w:hanging="360"/>
       </w:pPr>
       <w:rPr>
-        <w:rFonts w:hint="default" w:ascii="Wingdings" w:hAnsi="Wingdings"/>
+        <w:rFonts w:ascii="Wingdings" w:hAnsi="Wingdings" w:hint="default"/>
       </w:rPr>
     </w:lvl>
     <w:lvl w:ilvl="3" w:tplc="08090001" w:tentative="1">
@@ -3345,7 +3180,7 @@
         <w:ind w:left="4320" w:hanging="360"/>
       </w:pPr>
       <w:rPr>
-        <w:rFonts w:hint="default" w:ascii="Symbol" w:hAnsi="Symbol"/>
+        <w:rFonts w:ascii="Symbol" w:hAnsi="Symbol" w:hint="default"/>
       </w:rPr>
     </w:lvl>
     <w:lvl w:ilvl="4" w:tplc="08090003" w:tentative="1">
@@ -3357,7 +3192,7 @@
         <w:ind w:left="5040" w:hanging="360"/>
       </w:pPr>
       <w:rPr>
-        <w:rFonts w:hint="default" w:ascii="Courier New" w:hAnsi="Courier New" w:cs="Courier New"/>
+        <w:rFonts w:ascii="Courier New" w:hAnsi="Courier New" w:cs="Courier New" w:hint="default"/>
       </w:rPr>
     </w:lvl>
     <w:lvl w:ilvl="5" w:tplc="08090005" w:tentative="1">
@@ -3369,7 +3204,7 @@
         <w:ind w:left="5760" w:hanging="360"/>
       </w:pPr>
       <w:rPr>
-        <w:rFonts w:hint="default" w:ascii="Wingdings" w:hAnsi="Wingdings"/>
+        <w:rFonts w:ascii="Wingdings" w:hAnsi="Wingdings" w:hint="default"/>
       </w:rPr>
     </w:lvl>
     <w:lvl w:ilvl="6" w:tplc="08090001" w:tentative="1">
@@ -3381,7 +3216,7 @@
         <w:ind w:left="6480" w:hanging="360"/>
       </w:pPr>
       <w:rPr>
-        <w:rFonts w:hint="default" w:ascii="Symbol" w:hAnsi="Symbol"/>
+        <w:rFonts w:ascii="Symbol" w:hAnsi="Symbol" w:hint="default"/>
       </w:rPr>
     </w:lvl>
     <w:lvl w:ilvl="7" w:tplc="08090003" w:tentative="1">
@@ -3393,7 +3228,7 @@
         <w:ind w:left="7200" w:hanging="360"/>
       </w:pPr>
       <w:rPr>
-        <w:rFonts w:hint="default" w:ascii="Courier New" w:hAnsi="Courier New" w:cs="Courier New"/>
+        <w:rFonts w:ascii="Courier New" w:hAnsi="Courier New" w:cs="Courier New" w:hint="default"/>
       </w:rPr>
     </w:lvl>
     <w:lvl w:ilvl="8" w:tplc="08090005" w:tentative="1">
@@ -3405,7 +3240,7 @@
         <w:ind w:left="7920" w:hanging="360"/>
       </w:pPr>
       <w:rPr>
-        <w:rFonts w:hint="default" w:ascii="Wingdings" w:hAnsi="Wingdings"/>
+        <w:rFonts w:ascii="Wingdings" w:hAnsi="Wingdings" w:hint="default"/>
       </w:rPr>
     </w:lvl>
   </w:abstractNum>
@@ -3538,7 +3373,7 @@
         <w:ind w:left="720" w:hanging="360"/>
       </w:pPr>
       <w:rPr>
-        <w:rFonts w:hint="default" w:ascii="Symbol" w:hAnsi="Symbol"/>
+        <w:rFonts w:ascii="Symbol" w:hAnsi="Symbol" w:hint="default"/>
         <w:sz w:val="20"/>
       </w:rPr>
     </w:lvl>
@@ -3554,7 +3389,7 @@
         <w:ind w:left="1440" w:hanging="360"/>
       </w:pPr>
       <w:rPr>
-        <w:rFonts w:hint="default" w:ascii="Symbol" w:hAnsi="Symbol"/>
+        <w:rFonts w:ascii="Symbol" w:hAnsi="Symbol" w:hint="default"/>
         <w:sz w:val="20"/>
       </w:rPr>
     </w:lvl>
@@ -3570,7 +3405,7 @@
         <w:ind w:left="2160" w:hanging="360"/>
       </w:pPr>
       <w:rPr>
-        <w:rFonts w:hint="default" w:ascii="Symbol" w:hAnsi="Symbol"/>
+        <w:rFonts w:ascii="Symbol" w:hAnsi="Symbol" w:hint="default"/>
         <w:sz w:val="20"/>
       </w:rPr>
     </w:lvl>
@@ -3586,7 +3421,7 @@
         <w:ind w:left="2880" w:hanging="360"/>
       </w:pPr>
       <w:rPr>
-        <w:rFonts w:hint="default" w:ascii="Symbol" w:hAnsi="Symbol"/>
+        <w:rFonts w:ascii="Symbol" w:hAnsi="Symbol" w:hint="default"/>
         <w:sz w:val="20"/>
       </w:rPr>
     </w:lvl>
@@ -3602,7 +3437,7 @@
         <w:ind w:left="3600" w:hanging="360"/>
       </w:pPr>
       <w:rPr>
-        <w:rFonts w:hint="default" w:ascii="Symbol" w:hAnsi="Symbol"/>
+        <w:rFonts w:ascii="Symbol" w:hAnsi="Symbol" w:hint="default"/>
         <w:sz w:val="20"/>
       </w:rPr>
     </w:lvl>
@@ -3618,7 +3453,7 @@
         <w:ind w:left="4320" w:hanging="360"/>
       </w:pPr>
       <w:rPr>
-        <w:rFonts w:hint="default" w:ascii="Symbol" w:hAnsi="Symbol"/>
+        <w:rFonts w:ascii="Symbol" w:hAnsi="Symbol" w:hint="default"/>
         <w:sz w:val="20"/>
       </w:rPr>
     </w:lvl>
@@ -3634,7 +3469,7 @@
         <w:ind w:left="5040" w:hanging="360"/>
       </w:pPr>
       <w:rPr>
-        <w:rFonts w:hint="default" w:ascii="Symbol" w:hAnsi="Symbol"/>
+        <w:rFonts w:ascii="Symbol" w:hAnsi="Symbol" w:hint="default"/>
         <w:sz w:val="20"/>
       </w:rPr>
     </w:lvl>
@@ -3650,7 +3485,7 @@
         <w:ind w:left="5760" w:hanging="360"/>
       </w:pPr>
       <w:rPr>
-        <w:rFonts w:hint="default" w:ascii="Symbol" w:hAnsi="Symbol"/>
+        <w:rFonts w:ascii="Symbol" w:hAnsi="Symbol" w:hint="default"/>
         <w:sz w:val="20"/>
       </w:rPr>
     </w:lvl>
@@ -3666,7 +3501,7 @@
         <w:ind w:left="6480" w:hanging="360"/>
       </w:pPr>
       <w:rPr>
-        <w:rFonts w:hint="default" w:ascii="Symbol" w:hAnsi="Symbol"/>
+        <w:rFonts w:ascii="Symbol" w:hAnsi="Symbol" w:hint="default"/>
         <w:sz w:val="20"/>
       </w:rPr>
     </w:lvl>
@@ -3738,11 +3573,11 @@
 </file>
 
 <file path=word/styles.xml><?xml version="1.0" encoding="utf-8"?>
-<w:styles xmlns:wp14="http://schemas.microsoft.com/office/word/2010/wordprocessingDrawing" xmlns:mc="http://schemas.openxmlformats.org/markup-compatibility/2006" xmlns:r="http://schemas.openxmlformats.org/officeDocument/2006/relationships" xmlns:w="http://schemas.openxmlformats.org/wordprocessingml/2006/main" xmlns:w14="http://schemas.microsoft.com/office/word/2010/wordml" xmlns:w15="http://schemas.microsoft.com/office/word/2012/wordml" xmlns:w16cex="http://schemas.microsoft.com/office/word/2018/wordml/cex" xmlns:w16cid="http://schemas.microsoft.com/office/word/2016/wordml/cid" xmlns:w16="http://schemas.microsoft.com/office/word/2018/wordml" xmlns:w16du="http://schemas.microsoft.com/office/word/2023/wordml/word16du" xmlns:w16sdtdh="http://schemas.microsoft.com/office/word/2020/wordml/sdtdatahash" xmlns:w16sdtfl="http://schemas.microsoft.com/office/word/2024/wordml/sdtformatlock" xmlns:w16se="http://schemas.microsoft.com/office/word/2015/wordml/symex" mc:Ignorable="w14 w15 w16se w16cid w16 w16cex w16sdtdh w16sdtfl w16du wp14">
+<w:styles xmlns:mc="http://schemas.openxmlformats.org/markup-compatibility/2006" xmlns:r="http://schemas.openxmlformats.org/officeDocument/2006/relationships" xmlns:w="http://schemas.openxmlformats.org/wordprocessingml/2006/main" xmlns:w14="http://schemas.microsoft.com/office/word/2010/wordml" xmlns:w15="http://schemas.microsoft.com/office/word/2012/wordml" xmlns:w16cex="http://schemas.microsoft.com/office/word/2018/wordml/cex" xmlns:w16cid="http://schemas.microsoft.com/office/word/2016/wordml/cid" xmlns:w16="http://schemas.microsoft.com/office/word/2018/wordml" xmlns:w16du="http://schemas.microsoft.com/office/word/2023/wordml/word16du" xmlns:w16sdtdh="http://schemas.microsoft.com/office/word/2020/wordml/sdtdatahash" xmlns:w16sdtfl="http://schemas.microsoft.com/office/word/2024/wordml/sdtformatlock" xmlns:w16se="http://schemas.microsoft.com/office/word/2015/wordml/symex" mc:Ignorable="w14 w15 w16se w16cid w16 w16cex w16sdtdh w16sdtfl w16du">
   <w:docDefaults>
     <w:rPrDefault>
       <w:rPr>
-        <w:rFonts w:asciiTheme="minorHAnsi" w:hAnsiTheme="minorHAnsi" w:eastAsiaTheme="minorHAnsi" w:cstheme="minorBidi"/>
+        <w:rFonts w:asciiTheme="minorHAnsi" w:eastAsiaTheme="minorHAnsi" w:hAnsiTheme="minorHAnsi" w:cstheme="minorBidi"/>
         <w:kern w:val="2"/>
         <w:sz w:val="22"/>
         <w:szCs w:val="22"/>
@@ -3759,14 +3594,14 @@
   <w:latentStyles w:defLockedState="0" w:defUIPriority="99" w:defSemiHidden="0" w:defUnhideWhenUsed="0" w:defQFormat="0" w:count="376">
     <w:lsdException w:name="Normal" w:uiPriority="0" w:qFormat="1"/>
     <w:lsdException w:name="heading 1" w:uiPriority="9" w:qFormat="1"/>
-    <w:lsdException w:name="heading 2" w:uiPriority="9" w:semiHidden="1" w:unhideWhenUsed="1" w:qFormat="1"/>
-    <w:lsdException w:name="heading 3" w:uiPriority="9" w:semiHidden="1" w:unhideWhenUsed="1" w:qFormat="1"/>
-    <w:lsdException w:name="heading 4" w:uiPriority="9" w:semiHidden="1" w:unhideWhenUsed="1" w:qFormat="1"/>
-    <w:lsdException w:name="heading 5" w:uiPriority="9" w:semiHidden="1" w:unhideWhenUsed="1" w:qFormat="1"/>
-    <w:lsdException w:name="heading 6" w:uiPriority="9" w:semiHidden="1" w:unhideWhenUsed="1" w:qFormat="1"/>
-    <w:lsdException w:name="heading 7" w:uiPriority="9" w:semiHidden="1" w:unhideWhenUsed="1" w:qFormat="1"/>
-    <w:lsdException w:name="heading 8" w:uiPriority="9" w:semiHidden="1" w:unhideWhenUsed="1" w:qFormat="1"/>
-    <w:lsdException w:name="heading 9" w:uiPriority="9" w:semiHidden="1" w:unhideWhenUsed="1" w:qFormat="1"/>
+    <w:lsdException w:name="heading 2" w:semiHidden="1" w:uiPriority="9" w:unhideWhenUsed="1" w:qFormat="1"/>
+    <w:lsdException w:name="heading 3" w:semiHidden="1" w:uiPriority="9" w:unhideWhenUsed="1" w:qFormat="1"/>
+    <w:lsdException w:name="heading 4" w:semiHidden="1" w:uiPriority="9" w:unhideWhenUsed="1" w:qFormat="1"/>
+    <w:lsdException w:name="heading 5" w:semiHidden="1" w:uiPriority="9" w:unhideWhenUsed="1" w:qFormat="1"/>
+    <w:lsdException w:name="heading 6" w:semiHidden="1" w:uiPriority="9" w:unhideWhenUsed="1" w:qFormat="1"/>
+    <w:lsdException w:name="heading 7" w:semiHidden="1" w:uiPriority="9" w:unhideWhenUsed="1" w:qFormat="1"/>
+    <w:lsdException w:name="heading 8" w:semiHidden="1" w:uiPriority="9" w:unhideWhenUsed="1" w:qFormat="1"/>
+    <w:lsdException w:name="heading 9" w:semiHidden="1" w:uiPriority="9" w:unhideWhenUsed="1" w:qFormat="1"/>
     <w:lsdException w:name="index 1" w:semiHidden="1" w:unhideWhenUsed="1"/>
     <w:lsdException w:name="index 2" w:semiHidden="1" w:unhideWhenUsed="1"/>
     <w:lsdException w:name="index 3" w:semiHidden="1" w:unhideWhenUsed="1"/>
@@ -3776,22 +3611,22 @@
     <w:lsdException w:name="index 7" w:semiHidden="1" w:unhideWhenUsed="1"/>
     <w:lsdException w:name="index 8" w:semiHidden="1" w:unhideWhenUsed="1"/>
     <w:lsdException w:name="index 9" w:semiHidden="1" w:unhideWhenUsed="1"/>
-    <w:lsdException w:name="toc 1" w:uiPriority="39" w:semiHidden="1" w:unhideWhenUsed="1"/>
-    <w:lsdException w:name="toc 2" w:uiPriority="39" w:semiHidden="1" w:unhideWhenUsed="1"/>
-    <w:lsdException w:name="toc 3" w:uiPriority="39" w:semiHidden="1" w:unhideWhenUsed="1"/>
-    <w:lsdException w:name="toc 4" w:uiPriority="39" w:semiHidden="1" w:unhideWhenUsed="1"/>
-    <w:lsdException w:name="toc 5" w:uiPriority="39" w:semiHidden="1" w:unhideWhenUsed="1"/>
-    <w:lsdException w:name="toc 6" w:uiPriority="39" w:semiHidden="1" w:unhideWhenUsed="1"/>
-    <w:lsdException w:name="toc 7" w:uiPriority="39" w:semiHidden="1" w:unhideWhenUsed="1"/>
-    <w:lsdException w:name="toc 8" w:uiPriority="39" w:semiHidden="1" w:unhideWhenUsed="1"/>
-    <w:lsdException w:name="toc 9" w:uiPriority="39" w:semiHidden="1" w:unhideWhenUsed="1"/>
+    <w:lsdException w:name="toc 1" w:semiHidden="1" w:uiPriority="39" w:unhideWhenUsed="1"/>
+    <w:lsdException w:name="toc 2" w:semiHidden="1" w:uiPriority="39" w:unhideWhenUsed="1"/>
+    <w:lsdException w:name="toc 3" w:semiHidden="1" w:uiPriority="39" w:unhideWhenUsed="1"/>
+    <w:lsdException w:name="toc 4" w:semiHidden="1" w:uiPriority="39" w:unhideWhenUsed="1"/>
+    <w:lsdException w:name="toc 5" w:semiHidden="1" w:uiPriority="39" w:unhideWhenUsed="1"/>
+    <w:lsdException w:name="toc 6" w:semiHidden="1" w:uiPriority="39" w:unhideWhenUsed="1"/>
+    <w:lsdException w:name="toc 7" w:semiHidden="1" w:uiPriority="39" w:unhideWhenUsed="1"/>
+    <w:lsdException w:name="toc 8" w:semiHidden="1" w:uiPriority="39" w:unhideWhenUsed="1"/>
+    <w:lsdException w:name="toc 9" w:semiHidden="1" w:uiPriority="39" w:unhideWhenUsed="1"/>
     <w:lsdException w:name="Normal Indent" w:semiHidden="1" w:unhideWhenUsed="1"/>
     <w:lsdException w:name="footnote text" w:semiHidden="1" w:unhideWhenUsed="1"/>
     <w:lsdException w:name="annotation text" w:semiHidden="1" w:unhideWhenUsed="1"/>
     <w:lsdException w:name="header" w:semiHidden="1" w:unhideWhenUsed="1"/>
     <w:lsdException w:name="footer" w:semiHidden="1" w:unhideWhenUsed="1"/>
     <w:lsdException w:name="index heading" w:semiHidden="1" w:unhideWhenUsed="1"/>
-    <w:lsdException w:name="caption" w:uiPriority="35" w:semiHidden="1" w:unhideWhenUsed="1" w:qFormat="1"/>
+    <w:lsdException w:name="caption" w:semiHidden="1" w:uiPriority="35" w:unhideWhenUsed="1" w:qFormat="1"/>
     <w:lsdException w:name="table of figures" w:semiHidden="1" w:unhideWhenUsed="1"/>
     <w:lsdException w:name="envelope address" w:semiHidden="1" w:unhideWhenUsed="1"/>
     <w:lsdException w:name="envelope return" w:semiHidden="1" w:unhideWhenUsed="1"/>
@@ -3822,7 +3657,7 @@
     <w:lsdException w:name="Title" w:uiPriority="10" w:qFormat="1"/>
     <w:lsdException w:name="Closing" w:semiHidden="1" w:unhideWhenUsed="1"/>
     <w:lsdException w:name="Signature" w:semiHidden="1" w:unhideWhenUsed="1"/>
-    <w:lsdException w:name="Default Paragraph Font" w:uiPriority="1" w:semiHidden="1" w:unhideWhenUsed="1"/>
+    <w:lsdException w:name="Default Paragraph Font" w:semiHidden="1" w:uiPriority="1" w:unhideWhenUsed="1"/>
     <w:lsdException w:name="Body Text" w:semiHidden="1" w:unhideWhenUsed="1"/>
     <w:lsdException w:name="Body Text Indent" w:semiHidden="1" w:unhideWhenUsed="1"/>
     <w:lsdException w:name="List Continue" w:semiHidden="1" w:unhideWhenUsed="1"/>
@@ -4022,8 +3857,8 @@
     <w:lsdException w:name="Subtle Reference" w:uiPriority="31" w:qFormat="1"/>
     <w:lsdException w:name="Intense Reference" w:uiPriority="32" w:qFormat="1"/>
     <w:lsdException w:name="Book Title" w:uiPriority="33" w:qFormat="1"/>
-    <w:lsdException w:name="Bibliography" w:uiPriority="37" w:semiHidden="1" w:unhideWhenUsed="1"/>
-    <w:lsdException w:name="TOC Heading" w:uiPriority="39" w:semiHidden="1" w:unhideWhenUsed="1" w:qFormat="1"/>
+    <w:lsdException w:name="Bibliography" w:semiHidden="1" w:uiPriority="37" w:unhideWhenUsed="1"/>
+    <w:lsdException w:name="TOC Heading" w:semiHidden="1" w:uiPriority="39" w:unhideWhenUsed="1" w:qFormat="1"/>
     <w:lsdException w:name="Plain Table 1" w:uiPriority="41"/>
     <w:lsdException w:name="Plain Table 2" w:uiPriority="42"/>
     <w:lsdException w:name="Plain Table 3" w:uiPriority="43"/>
@@ -4134,7 +3969,7 @@
     <w:lsdException w:name="Unresolved Mention" w:semiHidden="1" w:unhideWhenUsed="1"/>
     <w:lsdException w:name="Smart Link" w:semiHidden="1" w:unhideWhenUsed="1"/>
   </w:latentStyles>
-  <w:style w:type="paragraph" w:styleId="Normal" w:default="1">
+  <w:style w:type="paragraph" w:default="1" w:styleId="Normal">
     <w:name w:val="Normal"/>
     <w:qFormat/>
     <w:rsid w:val="00D87D53"/>
@@ -4154,7 +3989,7 @@
       <w:outlineLvl w:val="0"/>
     </w:pPr>
     <w:rPr>
-      <w:rFonts w:asciiTheme="majorHAnsi" w:hAnsiTheme="majorHAnsi" w:eastAsiaTheme="majorEastAsia" w:cstheme="majorBidi"/>
+      <w:rFonts w:asciiTheme="majorHAnsi" w:eastAsiaTheme="majorEastAsia" w:hAnsiTheme="majorHAnsi" w:cstheme="majorBidi"/>
       <w:color w:val="2E74B5" w:themeColor="accent1" w:themeShade="BF"/>
       <w:sz w:val="40"/>
       <w:szCs w:val="40"/>
@@ -4177,7 +4012,7 @@
       <w:outlineLvl w:val="1"/>
     </w:pPr>
     <w:rPr>
-      <w:rFonts w:asciiTheme="majorHAnsi" w:hAnsiTheme="majorHAnsi" w:eastAsiaTheme="majorEastAsia" w:cstheme="majorBidi"/>
+      <w:rFonts w:asciiTheme="majorHAnsi" w:eastAsiaTheme="majorEastAsia" w:hAnsiTheme="majorHAnsi" w:cstheme="majorBidi"/>
       <w:color w:val="2E74B5" w:themeColor="accent1" w:themeShade="BF"/>
       <w:sz w:val="32"/>
       <w:szCs w:val="32"/>
@@ -4338,13 +4173,13 @@
       <w:color w:val="272727" w:themeColor="text1" w:themeTint="D8"/>
     </w:rPr>
   </w:style>
-  <w:style w:type="character" w:styleId="DefaultParagraphFont" w:default="1">
+  <w:style w:type="character" w:default="1" w:styleId="DefaultParagraphFont">
     <w:name w:val="Default Paragraph Font"/>
     <w:uiPriority w:val="1"/>
     <w:semiHidden/>
     <w:unhideWhenUsed/>
   </w:style>
-  <w:style w:type="table" w:styleId="TableNormal" w:default="1">
+  <w:style w:type="table" w:default="1" w:styleId="TableNormal">
     <w:name w:val="Normal Table"/>
     <w:uiPriority w:val="99"/>
     <w:semiHidden/>
@@ -4359,26 +4194,26 @@
       </w:tblCellMar>
     </w:tblPr>
   </w:style>
-  <w:style w:type="numbering" w:styleId="NoList" w:default="1">
+  <w:style w:type="numbering" w:default="1" w:styleId="NoList">
     <w:name w:val="No List"/>
     <w:uiPriority w:val="99"/>
     <w:semiHidden/>
     <w:unhideWhenUsed/>
   </w:style>
-  <w:style w:type="character" w:styleId="Heading1Char" w:customStyle="1">
+  <w:style w:type="character" w:customStyle="1" w:styleId="Heading1Char">
     <w:name w:val="Heading 1 Char"/>
     <w:basedOn w:val="DefaultParagraphFont"/>
     <w:link w:val="Heading1"/>
     <w:uiPriority w:val="9"/>
     <w:rsid w:val="00D87D53"/>
     <w:rPr>
-      <w:rFonts w:asciiTheme="majorHAnsi" w:hAnsiTheme="majorHAnsi" w:eastAsiaTheme="majorEastAsia" w:cstheme="majorBidi"/>
+      <w:rFonts w:asciiTheme="majorHAnsi" w:eastAsiaTheme="majorEastAsia" w:hAnsiTheme="majorHAnsi" w:cstheme="majorBidi"/>
       <w:color w:val="2E74B5" w:themeColor="accent1" w:themeShade="BF"/>
       <w:sz w:val="40"/>
       <w:szCs w:val="40"/>
     </w:rPr>
   </w:style>
-  <w:style w:type="character" w:styleId="Heading2Char" w:customStyle="1">
+  <w:style w:type="character" w:customStyle="1" w:styleId="Heading2Char">
     <w:name w:val="Heading 2 Char"/>
     <w:basedOn w:val="DefaultParagraphFont"/>
     <w:link w:val="Heading2"/>
@@ -4386,13 +4221,13 @@
     <w:semiHidden/>
     <w:rsid w:val="00D87D53"/>
     <w:rPr>
-      <w:rFonts w:asciiTheme="majorHAnsi" w:hAnsiTheme="majorHAnsi" w:eastAsiaTheme="majorEastAsia" w:cstheme="majorBidi"/>
+      <w:rFonts w:asciiTheme="majorHAnsi" w:eastAsiaTheme="majorEastAsia" w:hAnsiTheme="majorHAnsi" w:cstheme="majorBidi"/>
       <w:color w:val="2E74B5" w:themeColor="accent1" w:themeShade="BF"/>
       <w:sz w:val="32"/>
       <w:szCs w:val="32"/>
     </w:rPr>
   </w:style>
-  <w:style w:type="character" w:styleId="Heading3Char" w:customStyle="1">
+  <w:style w:type="character" w:customStyle="1" w:styleId="Heading3Char">
     <w:name w:val="Heading 3 Char"/>
     <w:basedOn w:val="DefaultParagraphFont"/>
     <w:link w:val="Heading3"/>
@@ -4406,7 +4241,7 @@
       <w:szCs w:val="28"/>
     </w:rPr>
   </w:style>
-  <w:style w:type="character" w:styleId="Heading4Char" w:customStyle="1">
+  <w:style w:type="character" w:customStyle="1" w:styleId="Heading4Char">
     <w:name w:val="Heading 4 Char"/>
     <w:basedOn w:val="DefaultParagraphFont"/>
     <w:link w:val="Heading4"/>
@@ -4420,7 +4255,7 @@
       <w:color w:val="2E74B5" w:themeColor="accent1" w:themeShade="BF"/>
     </w:rPr>
   </w:style>
-  <w:style w:type="character" w:styleId="Heading5Char" w:customStyle="1">
+  <w:style w:type="character" w:customStyle="1" w:styleId="Heading5Char">
     <w:name w:val="Heading 5 Char"/>
     <w:basedOn w:val="DefaultParagraphFont"/>
     <w:link w:val="Heading5"/>
@@ -4432,7 +4267,7 @@
       <w:color w:val="2E74B5" w:themeColor="accent1" w:themeShade="BF"/>
     </w:rPr>
   </w:style>
-  <w:style w:type="character" w:styleId="Heading6Char" w:customStyle="1">
+  <w:style w:type="character" w:customStyle="1" w:styleId="Heading6Char">
     <w:name w:val="Heading 6 Char"/>
     <w:basedOn w:val="DefaultParagraphFont"/>
     <w:link w:val="Heading6"/>
@@ -4446,7 +4281,7 @@
       <w:color w:val="595959" w:themeColor="text1" w:themeTint="A6"/>
     </w:rPr>
   </w:style>
-  <w:style w:type="character" w:styleId="Heading7Char" w:customStyle="1">
+  <w:style w:type="character" w:customStyle="1" w:styleId="Heading7Char">
     <w:name w:val="Heading 7 Char"/>
     <w:basedOn w:val="DefaultParagraphFont"/>
     <w:link w:val="Heading7"/>
@@ -4458,7 +4293,7 @@
       <w:color w:val="595959" w:themeColor="text1" w:themeTint="A6"/>
     </w:rPr>
   </w:style>
-  <w:style w:type="character" w:styleId="Heading8Char" w:customStyle="1">
+  <w:style w:type="character" w:customStyle="1" w:styleId="Heading8Char">
     <w:name w:val="Heading 8 Char"/>
     <w:basedOn w:val="DefaultParagraphFont"/>
     <w:link w:val="Heading8"/>
@@ -4472,7 +4307,7 @@
       <w:color w:val="272727" w:themeColor="text1" w:themeTint="D8"/>
     </w:rPr>
   </w:style>
-  <w:style w:type="character" w:styleId="Heading9Char" w:customStyle="1">
+  <w:style w:type="character" w:customStyle="1" w:styleId="Heading9Char">
     <w:name w:val="Heading 9 Char"/>
     <w:basedOn w:val="DefaultParagraphFont"/>
     <w:link w:val="Heading9"/>
@@ -4497,21 +4332,21 @@
       <w:contextualSpacing/>
     </w:pPr>
     <w:rPr>
-      <w:rFonts w:asciiTheme="majorHAnsi" w:hAnsiTheme="majorHAnsi" w:eastAsiaTheme="majorEastAsia" w:cstheme="majorBidi"/>
+      <w:rFonts w:asciiTheme="majorHAnsi" w:eastAsiaTheme="majorEastAsia" w:hAnsiTheme="majorHAnsi" w:cstheme="majorBidi"/>
       <w:spacing w:val="-10"/>
       <w:kern w:val="28"/>
       <w:sz w:val="56"/>
       <w:szCs w:val="56"/>
     </w:rPr>
   </w:style>
-  <w:style w:type="character" w:styleId="TitleChar" w:customStyle="1">
+  <w:style w:type="character" w:customStyle="1" w:styleId="TitleChar">
     <w:name w:val="Title Char"/>
     <w:basedOn w:val="DefaultParagraphFont"/>
     <w:link w:val="Title"/>
     <w:uiPriority w:val="10"/>
     <w:rsid w:val="00D87D53"/>
     <w:rPr>
-      <w:rFonts w:asciiTheme="majorHAnsi" w:hAnsiTheme="majorHAnsi" w:eastAsiaTheme="majorEastAsia" w:cstheme="majorBidi"/>
+      <w:rFonts w:asciiTheme="majorHAnsi" w:eastAsiaTheme="majorEastAsia" w:hAnsiTheme="majorHAnsi" w:cstheme="majorBidi"/>
       <w:spacing w:val="-10"/>
       <w:kern w:val="28"/>
       <w:sz w:val="56"/>
@@ -4539,7 +4374,7 @@
       <w:szCs w:val="28"/>
     </w:rPr>
   </w:style>
-  <w:style w:type="character" w:styleId="SubtitleChar" w:customStyle="1">
+  <w:style w:type="character" w:customStyle="1" w:styleId="SubtitleChar">
     <w:name w:val="Subtitle Char"/>
     <w:basedOn w:val="DefaultParagraphFont"/>
     <w:link w:val="Subtitle"/>
@@ -4571,7 +4406,7 @@
       <w:color w:val="404040" w:themeColor="text1" w:themeTint="BF"/>
     </w:rPr>
   </w:style>
-  <w:style w:type="character" w:styleId="QuoteChar" w:customStyle="1">
+  <w:style w:type="character" w:customStyle="1" w:styleId="QuoteChar">
     <w:name w:val="Quote Char"/>
     <w:basedOn w:val="DefaultParagraphFont"/>
     <w:link w:val="Quote"/>
@@ -4616,8 +4451,8 @@
     <w:rsid w:val="00D87D53"/>
     <w:pPr>
       <w:pBdr>
-        <w:top w:val="single" w:color="2E74B5" w:themeColor="accent1" w:themeShade="BF" w:sz="4" w:space="10"/>
-        <w:bottom w:val="single" w:color="2E74B5" w:themeColor="accent1" w:themeShade="BF" w:sz="4" w:space="10"/>
+        <w:top w:val="single" w:sz="4" w:space="10" w:color="2E74B5" w:themeColor="accent1" w:themeShade="BF"/>
+        <w:bottom w:val="single" w:sz="4" w:space="10" w:color="2E74B5" w:themeColor="accent1" w:themeShade="BF"/>
       </w:pBdr>
       <w:spacing w:before="360" w:after="360"/>
       <w:ind w:left="864" w:right="864"/>
@@ -4629,7 +4464,7 @@
       <w:color w:val="2E74B5" w:themeColor="accent1" w:themeShade="BF"/>
     </w:rPr>
   </w:style>
-  <w:style w:type="character" w:styleId="IntenseQuoteChar" w:customStyle="1">
+  <w:style w:type="character" w:customStyle="1" w:styleId="IntenseQuoteChar">
     <w:name w:val="Intense Quote Char"/>
     <w:basedOn w:val="DefaultParagraphFont"/>
     <w:link w:val="IntenseQuote"/>
@@ -5187,20 +5022,20 @@
 </file>
 
 <file path=customXml/item2.xml><?xml version="1.0" encoding="utf-8"?>
+<p:properties xmlns:p="http://schemas.microsoft.com/office/2006/metadata/properties" xmlns:xsi="http://www.w3.org/2001/XMLSchema-instance" xmlns:pc="http://schemas.microsoft.com/office/infopath/2007/PartnerControls">
+  <documentManagement>
+    <_activity xmlns="52b5c5f3-8b6f-4d9c-9bda-3243bb2aa8d1" xsi:nil="true"/>
+  </documentManagement>
+</p:properties>
+</file>
+
+<file path=customXml/item3.xml><?xml version="1.0" encoding="utf-8"?>
 <?mso-contentType ?>
 <FormTemplates xmlns="http://schemas.microsoft.com/sharepoint/v3/contenttype/forms">
   <Display>DocumentLibraryForm</Display>
   <Edit>DocumentLibraryForm</Edit>
   <New>DocumentLibraryForm</New>
 </FormTemplates>
-</file>
-
-<file path=customXml/item3.xml><?xml version="1.0" encoding="utf-8"?>
-<p:properties xmlns:p="http://schemas.microsoft.com/office/2006/metadata/properties" xmlns:xsi="http://www.w3.org/2001/XMLSchema-instance" xmlns:pc="http://schemas.microsoft.com/office/infopath/2007/PartnerControls">
-  <documentManagement>
-    <_activity xmlns="52b5c5f3-8b6f-4d9c-9bda-3243bb2aa8d1" xsi:nil="true"/>
-  </documentManagement>
-</p:properties>
 </file>
 
 <file path=customXml/itemProps1.xml><?xml version="1.0" encoding="utf-8"?>
@@ -5223,14 +5058,6 @@
 </file>
 
 <file path=customXml/itemProps2.xml><?xml version="1.0" encoding="utf-8"?>
-<ds:datastoreItem xmlns:ds="http://schemas.openxmlformats.org/officeDocument/2006/customXml" ds:itemID="{C95795AE-4623-40BF-9E6A-4D9DEC89D361}">
-  <ds:schemaRefs>
-    <ds:schemaRef ds:uri="http://schemas.microsoft.com/sharepoint/v3/contenttype/forms"/>
-  </ds:schemaRefs>
-</ds:datastoreItem>
-</file>
-
-<file path=customXml/itemProps3.xml><?xml version="1.0" encoding="utf-8"?>
 <ds:datastoreItem xmlns:ds="http://schemas.openxmlformats.org/officeDocument/2006/customXml" ds:itemID="{58D7597D-2DC6-4842-8CFD-6A4EBA4DDAB1}">
   <ds:schemaRefs>
     <ds:schemaRef ds:uri="http://schemas.microsoft.com/office/2006/metadata/properties"/>
@@ -5238,4 +5065,12 @@
     <ds:schemaRef ds:uri="52b5c5f3-8b6f-4d9c-9bda-3243bb2aa8d1"/>
   </ds:schemaRefs>
 </ds:datastoreItem>
+</file>
+
+<file path=customXml/itemProps3.xml><?xml version="1.0" encoding="utf-8"?>
+<ds:datastoreItem xmlns:ds="http://schemas.openxmlformats.org/officeDocument/2006/customXml" ds:itemID="{C95795AE-4623-40BF-9E6A-4D9DEC89D361}">
+  <ds:schemaRefs>
+    <ds:schemaRef ds:uri="http://schemas.microsoft.com/sharepoint/v3/contenttype/forms"/>
+  </ds:schemaRefs>
+</ds:datastoreItem>
 </file>
</xml_diff>